<commit_message>
documentacion 01 y 02, 03 a la mitad AHORA SI
</commit_message>
<xml_diff>
--- a/Documentos/FD02-EPIS-Informe Vision.docx
+++ b/Documentos/FD02-EPIS-Informe Vision.docx
@@ -3452,6 +3452,7 @@
           <w:rFonts w:ascii="Arial" w:eastAsia="Times New Roman" w:hAnsi="Arial" w:cs="Arial"/>
         </w:rPr>
       </w:pPr>
+      <w:bookmarkStart w:id="3" w:name="_Hlk212821598"/>
       <w:r>
         <w:rPr>
           <w:rFonts w:ascii="Arial" w:eastAsia="Times New Roman" w:hAnsi="Arial" w:cs="Arial"/>
@@ -3696,126 +3697,6 @@
       <w:r>
         <w:rPr>
           <w:rFonts w:ascii="Arial" w:eastAsia="Times New Roman" w:hAnsi="Arial" w:cs="Arial"/>
-          <w:b/>
-          <w:bCs/>
-        </w:rPr>
-        <w:t>No se incluyen dentro del alcance:</w:t>
-      </w:r>
-    </w:p>
-    <w:p>
-      <w:pPr>
-        <w:numPr>
-          <w:ilvl w:val="0"/>
-          <w:numId w:val="79"/>
-        </w:numPr>
-        <w:spacing w:line="360" w:lineRule="auto"/>
-        <w:rPr>
-          <w:rFonts w:ascii="Arial" w:eastAsia="Times New Roman" w:hAnsi="Arial" w:cs="Arial"/>
-        </w:rPr>
-      </w:pPr>
-      <w:r>
-        <w:rPr>
-          <w:rFonts w:ascii="Arial" w:eastAsia="Times New Roman" w:hAnsi="Arial" w:cs="Arial"/>
-        </w:rPr>
-        <w:t>Publicación en Apple App Store (iOS) durante la fase inicial.</w:t>
-      </w:r>
-    </w:p>
-    <w:p>
-      <w:pPr>
-        <w:numPr>
-          <w:ilvl w:val="0"/>
-          <w:numId w:val="79"/>
-        </w:numPr>
-        <w:spacing w:line="360" w:lineRule="auto"/>
-        <w:rPr>
-          <w:rFonts w:ascii="Arial" w:eastAsia="Times New Roman" w:hAnsi="Arial" w:cs="Arial"/>
-        </w:rPr>
-      </w:pPr>
-      <w:r>
-        <w:rPr>
-          <w:rFonts w:ascii="Arial" w:eastAsia="Times New Roman" w:hAnsi="Arial" w:cs="Arial"/>
-        </w:rPr>
-        <w:t xml:space="preserve">Juegos competitivos online con desconocidos o </w:t>
-      </w:r>
-      <w:proofErr w:type="spellStart"/>
-      <w:r>
-        <w:rPr>
-          <w:rFonts w:ascii="Arial" w:eastAsia="Times New Roman" w:hAnsi="Arial" w:cs="Arial"/>
-        </w:rPr>
-        <w:t>matchmaking</w:t>
-      </w:r>
-      <w:proofErr w:type="spellEnd"/>
-      <w:r>
-        <w:rPr>
-          <w:rFonts w:ascii="Arial" w:eastAsia="Times New Roman" w:hAnsi="Arial" w:cs="Arial"/>
-        </w:rPr>
-        <w:t xml:space="preserve"> automático.</w:t>
-      </w:r>
-    </w:p>
-    <w:p>
-      <w:pPr>
-        <w:numPr>
-          <w:ilvl w:val="0"/>
-          <w:numId w:val="79"/>
-        </w:numPr>
-        <w:spacing w:line="360" w:lineRule="auto"/>
-        <w:rPr>
-          <w:rFonts w:ascii="Arial" w:eastAsia="Times New Roman" w:hAnsi="Arial" w:cs="Arial"/>
-        </w:rPr>
-      </w:pPr>
-      <w:r>
-        <w:rPr>
-          <w:rFonts w:ascii="Arial" w:eastAsia="Times New Roman" w:hAnsi="Arial" w:cs="Arial"/>
-        </w:rPr>
-        <w:t>Sistema de monetización o compras dentro de la aplicación.</w:t>
-      </w:r>
-    </w:p>
-    <w:p>
-      <w:pPr>
-        <w:numPr>
-          <w:ilvl w:val="0"/>
-          <w:numId w:val="79"/>
-        </w:numPr>
-        <w:spacing w:line="360" w:lineRule="auto"/>
-        <w:rPr>
-          <w:rFonts w:ascii="Arial" w:eastAsia="Times New Roman" w:hAnsi="Arial" w:cs="Arial"/>
-        </w:rPr>
-      </w:pPr>
-      <w:r>
-        <w:rPr>
-          <w:rFonts w:ascii="Arial" w:eastAsia="Times New Roman" w:hAnsi="Arial" w:cs="Arial"/>
-        </w:rPr>
-        <w:t>Integración con redes sociales externas.</w:t>
-      </w:r>
-    </w:p>
-    <w:p>
-      <w:pPr>
-        <w:numPr>
-          <w:ilvl w:val="0"/>
-          <w:numId w:val="79"/>
-        </w:numPr>
-        <w:spacing w:line="360" w:lineRule="auto"/>
-        <w:rPr>
-          <w:rFonts w:ascii="Arial" w:eastAsia="Times New Roman" w:hAnsi="Arial" w:cs="Arial"/>
-        </w:rPr>
-      </w:pPr>
-      <w:r>
-        <w:rPr>
-          <w:rFonts w:ascii="Arial" w:eastAsia="Times New Roman" w:hAnsi="Arial" w:cs="Arial"/>
-        </w:rPr>
-        <w:t>Modo offline o juego individual.</w:t>
-      </w:r>
-    </w:p>
-    <w:p>
-      <w:pPr>
-        <w:spacing w:line="360" w:lineRule="auto"/>
-        <w:rPr>
-          <w:rFonts w:ascii="Arial" w:eastAsia="Times New Roman" w:hAnsi="Arial" w:cs="Arial"/>
-        </w:rPr>
-      </w:pPr>
-      <w:r>
-        <w:rPr>
-          <w:rFonts w:ascii="Arial" w:eastAsia="Times New Roman" w:hAnsi="Arial" w:cs="Arial"/>
         </w:rPr>
         <w:t>Con este alcance, el proyecto se enfoca en proporcionar una herramienta de entretenimiento social que facilite la integración grupal en eventos presenciales mediante tecnología móvil moderna.</w:t>
       </w:r>
@@ -3828,8 +3709,9 @@
           <w:rFonts w:ascii="Arial" w:hAnsi="Arial" w:cs="Arial"/>
         </w:rPr>
       </w:pPr>
-      <w:bookmarkStart w:id="3" w:name="_heading=h.yv2c68asqjv5" w:colFirst="0" w:colLast="0"/>
+      <w:bookmarkStart w:id="4" w:name="_heading=h.yv2c68asqjv5" w:colFirst="0" w:colLast="0"/>
       <w:bookmarkEnd w:id="3"/>
+      <w:bookmarkEnd w:id="4"/>
       <w:r>
         <w:rPr>
           <w:rFonts w:ascii="Arial" w:hAnsi="Arial" w:cs="Arial"/>
@@ -4048,7 +3930,6 @@
         <w:rPr>
           <w:rFonts w:ascii="Arial" w:eastAsia="Times New Roman" w:hAnsi="Arial" w:cs="Arial"/>
         </w:rPr>
-        <w:lastRenderedPageBreak/>
         <w:t xml:space="preserve">UI/UX: </w:t>
       </w:r>
       <w:proofErr w:type="spellStart"/>
@@ -4237,12 +4118,13 @@
           <w:rFonts w:ascii="Arial" w:hAnsi="Arial" w:cs="Arial"/>
         </w:rPr>
       </w:pPr>
-      <w:bookmarkStart w:id="4" w:name="_heading=h.v0zwe0y1zyus" w:colFirst="0" w:colLast="0"/>
-      <w:bookmarkEnd w:id="4"/>
+      <w:bookmarkStart w:id="5" w:name="_heading=h.v0zwe0y1zyus" w:colFirst="0" w:colLast="0"/>
+      <w:bookmarkEnd w:id="5"/>
       <w:r>
         <w:rPr>
           <w:rFonts w:ascii="Arial" w:hAnsi="Arial" w:cs="Arial"/>
         </w:rPr>
+        <w:lastRenderedPageBreak/>
         <w:t>Posicionamiento</w:t>
       </w:r>
     </w:p>
@@ -4254,8 +4136,8 @@
           <w:rFonts w:ascii="Arial" w:hAnsi="Arial" w:cs="Arial"/>
         </w:rPr>
       </w:pPr>
-      <w:bookmarkStart w:id="5" w:name="_heading=h.8yczb0wffhle" w:colFirst="0" w:colLast="0"/>
-      <w:bookmarkEnd w:id="5"/>
+      <w:bookmarkStart w:id="6" w:name="_heading=h.8yczb0wffhle" w:colFirst="0" w:colLast="0"/>
+      <w:bookmarkEnd w:id="6"/>
       <w:r>
         <w:rPr>
           <w:rFonts w:ascii="Arial" w:hAnsi="Arial" w:cs="Arial"/>
@@ -4423,8 +4305,8 @@
           <w:rFonts w:ascii="Arial" w:hAnsi="Arial" w:cs="Arial"/>
         </w:rPr>
       </w:pPr>
-      <w:bookmarkStart w:id="6" w:name="_heading=h.ws8hrl1x8wtx" w:colFirst="0" w:colLast="0"/>
-      <w:bookmarkEnd w:id="6"/>
+      <w:bookmarkStart w:id="7" w:name="_heading=h.ws8hrl1x8wtx" w:colFirst="0" w:colLast="0"/>
+      <w:bookmarkEnd w:id="7"/>
       <w:r>
         <w:rPr>
           <w:rFonts w:ascii="Arial" w:hAnsi="Arial" w:cs="Arial"/>
@@ -4448,11 +4330,11 @@
           <w:rFonts w:ascii="Arial" w:eastAsia="Times New Roman" w:hAnsi="Arial" w:cs="Arial"/>
         </w:rPr>
       </w:pPr>
-      <w:r>
-        <w:rPr>
-          <w:rFonts w:ascii="Arial" w:eastAsia="Times New Roman" w:hAnsi="Arial" w:cs="Arial"/>
-        </w:rPr>
-        <w:lastRenderedPageBreak/>
+      <w:bookmarkStart w:id="8" w:name="_Hlk212821512"/>
+      <w:r>
+        <w:rPr>
+          <w:rFonts w:ascii="Arial" w:eastAsia="Times New Roman" w:hAnsi="Arial" w:cs="Arial"/>
+        </w:rPr>
         <w:t>Actualmente, el entretenimiento social en reuniones y eventos presenta las siguientes limitaciones:</w:t>
       </w:r>
     </w:p>
@@ -4542,6 +4424,7 @@
           <w:b/>
           <w:bCs/>
         </w:rPr>
+        <w:lastRenderedPageBreak/>
         <w:t>Limitaciones de participantes</w:t>
       </w:r>
       <w:r>
@@ -4655,8 +4538,9 @@
           <w:rFonts w:ascii="Arial" w:hAnsi="Arial" w:cs="Arial"/>
         </w:rPr>
       </w:pPr>
-      <w:bookmarkStart w:id="7" w:name="_heading=h.ch69ciwzjnap" w:colFirst="0" w:colLast="0"/>
-      <w:bookmarkEnd w:id="7"/>
+      <w:bookmarkStart w:id="9" w:name="_heading=h.ch69ciwzjnap" w:colFirst="0" w:colLast="0"/>
+      <w:bookmarkEnd w:id="8"/>
+      <w:bookmarkEnd w:id="9"/>
       <w:r>
         <w:rPr>
           <w:rFonts w:ascii="Arial" w:hAnsi="Arial" w:cs="Arial"/>
@@ -4672,8 +4556,8 @@
           <w:rFonts w:ascii="Arial" w:hAnsi="Arial" w:cs="Arial"/>
         </w:rPr>
       </w:pPr>
-      <w:bookmarkStart w:id="8" w:name="_heading=h.a9run41pzq9x" w:colFirst="0" w:colLast="0"/>
-      <w:bookmarkEnd w:id="8"/>
+      <w:bookmarkStart w:id="10" w:name="_heading=h.a9run41pzq9x" w:colFirst="0" w:colLast="0"/>
+      <w:bookmarkEnd w:id="10"/>
       <w:r>
         <w:rPr>
           <w:rFonts w:ascii="Arial" w:hAnsi="Arial" w:cs="Arial"/>
@@ -4800,7 +4684,6 @@
         <w:rPr>
           <w:rFonts w:ascii="Arial" w:eastAsia="Times New Roman" w:hAnsi="Arial" w:cs="Arial"/>
         </w:rPr>
-        <w:lastRenderedPageBreak/>
         <w:t>Falta de variedad: adquirir múltiples juegos físicos implica costos elevados y espacio de almacenamiento.</w:t>
       </w:r>
     </w:p>
@@ -4861,7 +4744,14 @@
         <w:rPr>
           <w:rFonts w:ascii="Arial" w:eastAsia="Times New Roman" w:hAnsi="Arial" w:cs="Arial"/>
         </w:rPr>
-        <w:t>Esto impide contar con una solución digital accesible, versátil y orientada específicamente al fortalecimiento de vínculos interpersonales en contextos presenciales, limitando la calidad de la experiencia social en eventos y reuniones.</w:t>
+        <w:t xml:space="preserve">Esto impide contar con una solución digital accesible, versátil y orientada específicamente al fortalecimiento de vínculos interpersonales en contextos </w:t>
+      </w:r>
+      <w:r>
+        <w:rPr>
+          <w:rFonts w:ascii="Arial" w:eastAsia="Times New Roman" w:hAnsi="Arial" w:cs="Arial"/>
+        </w:rPr>
+        <w:lastRenderedPageBreak/>
+        <w:t>presenciales, limitando la calidad de la experiencia social en eventos y reuniones.</w:t>
       </w:r>
     </w:p>
     <w:p>
@@ -4872,8 +4762,8 @@
           <w:rFonts w:ascii="Arial" w:hAnsi="Arial" w:cs="Arial"/>
         </w:rPr>
       </w:pPr>
-      <w:bookmarkStart w:id="9" w:name="_heading=h.my2n1e6guth5" w:colFirst="0" w:colLast="0"/>
-      <w:bookmarkEnd w:id="9"/>
+      <w:bookmarkStart w:id="11" w:name="_heading=h.my2n1e6guth5" w:colFirst="0" w:colLast="0"/>
+      <w:bookmarkEnd w:id="11"/>
       <w:r>
         <w:rPr>
           <w:rFonts w:ascii="Arial" w:hAnsi="Arial" w:cs="Arial"/>
@@ -5063,8 +4953,8 @@
           <w:rFonts w:ascii="Arial" w:hAnsi="Arial" w:cs="Arial"/>
         </w:rPr>
       </w:pPr>
-      <w:bookmarkStart w:id="10" w:name="_heading=h.ibpg5zaoaovs" w:colFirst="0" w:colLast="0"/>
-      <w:bookmarkEnd w:id="10"/>
+      <w:bookmarkStart w:id="12" w:name="_heading=h.ibpg5zaoaovs" w:colFirst="0" w:colLast="0"/>
+      <w:bookmarkEnd w:id="12"/>
       <w:r>
         <w:rPr>
           <w:rFonts w:ascii="Arial" w:hAnsi="Arial" w:cs="Arial"/>
@@ -5091,7 +4981,6 @@
         <w:rPr>
           <w:rFonts w:ascii="Arial" w:eastAsia="Times New Roman" w:hAnsi="Arial" w:cs="Arial"/>
         </w:rPr>
-        <w:lastRenderedPageBreak/>
         <w:t xml:space="preserve">LastShot será accesible desde dispositivos móviles Android </w:t>
       </w:r>
       <w:proofErr w:type="gramStart"/>
@@ -5215,6 +5104,7 @@
         <w:rPr>
           <w:rFonts w:ascii="Arial" w:eastAsia="Times New Roman" w:hAnsi="Arial" w:cs="Arial"/>
         </w:rPr>
+        <w:lastRenderedPageBreak/>
         <w:t xml:space="preserve">Soporte para conexión </w:t>
       </w:r>
       <w:proofErr w:type="spellStart"/>
@@ -5240,8 +5130,8 @@
           <w:rFonts w:ascii="Arial" w:hAnsi="Arial" w:cs="Arial"/>
         </w:rPr>
       </w:pPr>
-      <w:bookmarkStart w:id="11" w:name="_heading=h.2npar715jj8v" w:colFirst="0" w:colLast="0"/>
-      <w:bookmarkEnd w:id="11"/>
+      <w:bookmarkStart w:id="13" w:name="_heading=h.2npar715jj8v" w:colFirst="0" w:colLast="0"/>
+      <w:bookmarkEnd w:id="13"/>
       <w:r>
         <w:rPr>
           <w:rFonts w:ascii="Arial" w:hAnsi="Arial" w:cs="Arial"/>
@@ -5396,6 +5286,7 @@
           <w:rFonts w:ascii="Arial" w:eastAsia="Times New Roman" w:hAnsi="Arial" w:cs="Arial"/>
         </w:rPr>
       </w:pPr>
+      <w:bookmarkStart w:id="14" w:name="_Hlk212823004"/>
       <w:r>
         <w:rPr>
           <w:rFonts w:ascii="Arial" w:eastAsia="Times New Roman" w:hAnsi="Arial" w:cs="Arial"/>
@@ -5438,25 +5329,6 @@
         <w:rPr>
           <w:rFonts w:ascii="Arial" w:eastAsia="Times New Roman" w:hAnsi="Arial" w:cs="Arial"/>
         </w:rPr>
-        <w:t>Usuario técnico: configura preferencias de conectividad, administra su perfil y accede a estadísticas de juegos previos.</w:t>
-      </w:r>
-    </w:p>
-    <w:p>
-      <w:pPr>
-        <w:pStyle w:val="Prrafodelista"/>
-        <w:numPr>
-          <w:ilvl w:val="0"/>
-          <w:numId w:val="87"/>
-        </w:numPr>
-        <w:spacing w:line="360" w:lineRule="auto"/>
-        <w:rPr>
-          <w:rFonts w:ascii="Arial" w:eastAsia="Times New Roman" w:hAnsi="Arial" w:cs="Arial"/>
-        </w:rPr>
-      </w:pPr>
-      <w:r>
-        <w:rPr>
-          <w:rFonts w:ascii="Arial" w:eastAsia="Times New Roman" w:hAnsi="Arial" w:cs="Arial"/>
-        </w:rPr>
         <w:t>Usuario casual: busca entretenimiento rápido sin configuraciones complejas, priorizando simplicidad e inmediatez.</w:t>
       </w:r>
     </w:p>
@@ -5468,8 +5340,9 @@
           <w:rFonts w:ascii="Arial" w:hAnsi="Arial" w:cs="Arial"/>
         </w:rPr>
       </w:pPr>
-      <w:bookmarkStart w:id="12" w:name="_heading=h.7fgyahbetot6" w:colFirst="0" w:colLast="0"/>
-      <w:bookmarkEnd w:id="12"/>
+      <w:bookmarkStart w:id="15" w:name="_heading=h.7fgyahbetot6" w:colFirst="0" w:colLast="0"/>
+      <w:bookmarkEnd w:id="14"/>
+      <w:bookmarkEnd w:id="15"/>
       <w:r>
         <w:rPr>
           <w:rFonts w:ascii="Arial" w:hAnsi="Arial" w:cs="Arial"/>
@@ -5501,7 +5374,6 @@
         <w:rPr>
           <w:rFonts w:ascii="Arial" w:eastAsia="Times New Roman" w:hAnsi="Arial" w:cs="Arial"/>
         </w:rPr>
-        <w:lastRenderedPageBreak/>
         <w:t>Aplicación móvil accesible, intuitiva y con mínima curva de aprendizaje.</w:t>
       </w:r>
     </w:p>
@@ -5726,12 +5598,13 @@
           <w:rFonts w:ascii="Arial" w:hAnsi="Arial" w:cs="Arial"/>
         </w:rPr>
       </w:pPr>
-      <w:bookmarkStart w:id="13" w:name="_heading=h.maeaaumvurmv" w:colFirst="0" w:colLast="0"/>
-      <w:bookmarkEnd w:id="13"/>
+      <w:bookmarkStart w:id="16" w:name="_heading=h.maeaaumvurmv" w:colFirst="0" w:colLast="0"/>
+      <w:bookmarkEnd w:id="16"/>
       <w:r>
         <w:rPr>
           <w:rFonts w:ascii="Arial" w:hAnsi="Arial" w:cs="Arial"/>
         </w:rPr>
+        <w:lastRenderedPageBreak/>
         <w:t>Vista General del Producto</w:t>
       </w:r>
       <w:r>
@@ -5749,8 +5622,8 @@
           <w:rFonts w:ascii="Arial" w:hAnsi="Arial" w:cs="Arial"/>
         </w:rPr>
       </w:pPr>
-      <w:bookmarkStart w:id="14" w:name="_heading=h.vd90d18r46w5" w:colFirst="0" w:colLast="0"/>
-      <w:bookmarkEnd w:id="14"/>
+      <w:bookmarkStart w:id="17" w:name="_heading=h.vd90d18r46w5" w:colFirst="0" w:colLast="0"/>
+      <w:bookmarkEnd w:id="17"/>
       <w:r>
         <w:rPr>
           <w:rFonts w:ascii="Arial" w:hAnsi="Arial" w:cs="Arial"/>
@@ -5872,8 +5745,8 @@
           <w:rFonts w:ascii="Arial" w:hAnsi="Arial" w:cs="Arial"/>
         </w:rPr>
       </w:pPr>
-      <w:bookmarkStart w:id="15" w:name="_heading=h.rkz9vvxbqhlg" w:colFirst="0" w:colLast="0"/>
-      <w:bookmarkEnd w:id="15"/>
+      <w:bookmarkStart w:id="18" w:name="_heading=h.rkz9vvxbqhlg" w:colFirst="0" w:colLast="0"/>
+      <w:bookmarkEnd w:id="18"/>
       <w:r>
         <w:rPr>
           <w:rFonts w:ascii="Arial" w:hAnsi="Arial" w:cs="Arial"/>
@@ -6146,7 +6019,6 @@
               <w:rPr>
                 <w:rFonts w:ascii="Arial" w:hAnsi="Arial" w:cs="Arial"/>
               </w:rPr>
-              <w:lastRenderedPageBreak/>
               <w:t>Setup</w:t>
             </w:r>
             <w:proofErr w:type="spellEnd"/>
@@ -6356,6 +6228,7 @@
               <w:rPr>
                 <w:rFonts w:ascii="Arial" w:hAnsi="Arial" w:cs="Arial"/>
               </w:rPr>
+              <w:lastRenderedPageBreak/>
               <w:t>Gestión de perfiles</w:t>
             </w:r>
           </w:p>
@@ -6399,8 +6272,8 @@
           <w:rFonts w:ascii="Arial" w:hAnsi="Arial" w:cs="Arial"/>
         </w:rPr>
       </w:pPr>
-      <w:bookmarkStart w:id="16" w:name="_heading=h.xjr0t5aiv01c" w:colFirst="0" w:colLast="0"/>
-      <w:bookmarkEnd w:id="16"/>
+      <w:bookmarkStart w:id="19" w:name="_heading=h.xjr0t5aiv01c" w:colFirst="0" w:colLast="0"/>
+      <w:bookmarkEnd w:id="19"/>
       <w:r>
         <w:rPr>
           <w:rFonts w:ascii="Arial" w:hAnsi="Arial" w:cs="Arial"/>
@@ -6677,7 +6550,6 @@
         <w:rPr>
           <w:rFonts w:ascii="Arial" w:hAnsi="Arial" w:cs="Arial"/>
         </w:rPr>
-        <w:lastRenderedPageBreak/>
         <w:t xml:space="preserve">Estabilidad de las </w:t>
       </w:r>
       <w:proofErr w:type="spellStart"/>
@@ -6807,6 +6679,7 @@
         <w:rPr>
           <w:rFonts w:ascii="Arial" w:eastAsia="Times New Roman" w:hAnsi="Arial" w:cs="Arial"/>
         </w:rPr>
+        <w:lastRenderedPageBreak/>
         <w:t xml:space="preserve">Infraestructura </w:t>
       </w:r>
       <w:proofErr w:type="spellStart"/>
@@ -6896,8 +6769,8 @@
           <w:rFonts w:ascii="Arial" w:hAnsi="Arial" w:cs="Arial"/>
         </w:rPr>
       </w:pPr>
-      <w:bookmarkStart w:id="17" w:name="_heading=h.vf1450n9jj2c" w:colFirst="0" w:colLast="0"/>
-      <w:bookmarkEnd w:id="17"/>
+      <w:bookmarkStart w:id="20" w:name="_heading=h.vf1450n9jj2c" w:colFirst="0" w:colLast="0"/>
+      <w:bookmarkEnd w:id="20"/>
       <w:r>
         <w:rPr>
           <w:rFonts w:ascii="Arial" w:hAnsi="Arial" w:cs="Arial"/>
@@ -7107,13 +6980,12 @@
           <w:rFonts w:ascii="Arial" w:hAnsi="Arial" w:cs="Arial"/>
         </w:rPr>
       </w:pPr>
-      <w:bookmarkStart w:id="18" w:name="_heading=h.4553ruuo4nyu" w:colFirst="0" w:colLast="0"/>
-      <w:bookmarkEnd w:id="18"/>
+      <w:bookmarkStart w:id="21" w:name="_heading=h.4553ruuo4nyu" w:colFirst="0" w:colLast="0"/>
+      <w:bookmarkEnd w:id="21"/>
       <w:r>
         <w:rPr>
           <w:rFonts w:ascii="Arial" w:hAnsi="Arial" w:cs="Arial"/>
         </w:rPr>
-        <w:lastRenderedPageBreak/>
         <w:t>Características del producto</w:t>
       </w:r>
     </w:p>
@@ -7258,6 +7130,7 @@
           <w:b/>
           <w:bCs/>
         </w:rPr>
+        <w:lastRenderedPageBreak/>
         <w:t>Gestión de sesiones</w:t>
       </w:r>
       <w:r>
@@ -7616,7 +7489,6 @@
           <w:b/>
           <w:bCs/>
         </w:rPr>
-        <w:lastRenderedPageBreak/>
         <w:t>Persistencia de datos</w:t>
       </w:r>
       <w:r>
@@ -7763,6 +7635,7 @@
           <w:b/>
           <w:bCs/>
         </w:rPr>
+        <w:lastRenderedPageBreak/>
         <w:t>Manejo de errores</w:t>
       </w:r>
       <w:r>
@@ -7780,8 +7653,8 @@
           <w:rFonts w:ascii="Arial" w:hAnsi="Arial" w:cs="Arial"/>
         </w:rPr>
       </w:pPr>
-      <w:bookmarkStart w:id="19" w:name="_heading=h.5dlm5c763nuw" w:colFirst="0" w:colLast="0"/>
-      <w:bookmarkEnd w:id="19"/>
+      <w:bookmarkStart w:id="22" w:name="_heading=h.5dlm5c763nuw" w:colFirst="0" w:colLast="0"/>
+      <w:bookmarkEnd w:id="22"/>
       <w:r>
         <w:rPr>
           <w:rFonts w:ascii="Arial" w:hAnsi="Arial" w:cs="Arial"/>
@@ -8090,7 +7963,6 @@
         <w:rPr>
           <w:rFonts w:ascii="Arial" w:eastAsia="Times New Roman" w:hAnsi="Arial" w:cs="Arial"/>
         </w:rPr>
-        <w:lastRenderedPageBreak/>
         <w:t xml:space="preserve">Cumplimiento con normativas de protección de datos personales (Ley </w:t>
       </w:r>
       <w:proofErr w:type="spellStart"/>
@@ -8195,6 +8067,7 @@
         <w:rPr>
           <w:rFonts w:ascii="Arial" w:eastAsia="Times New Roman" w:hAnsi="Arial" w:cs="Arial"/>
         </w:rPr>
+        <w:lastRenderedPageBreak/>
         <w:t xml:space="preserve">La aplicación no incluye </w:t>
       </w:r>
       <w:proofErr w:type="spellStart"/>
@@ -8220,8 +8093,8 @@
           <w:rFonts w:ascii="Arial" w:hAnsi="Arial" w:cs="Arial"/>
         </w:rPr>
       </w:pPr>
-      <w:bookmarkStart w:id="20" w:name="_heading=h.zftg0k5x64rf" w:colFirst="0" w:colLast="0"/>
-      <w:bookmarkEnd w:id="20"/>
+      <w:bookmarkStart w:id="23" w:name="_heading=h.zftg0k5x64rf" w:colFirst="0" w:colLast="0"/>
+      <w:bookmarkEnd w:id="23"/>
       <w:r>
         <w:rPr>
           <w:rFonts w:ascii="Arial" w:hAnsi="Arial" w:cs="Arial"/>
@@ -8518,7 +8391,6 @@
           <w:b/>
           <w:bCs/>
         </w:rPr>
-        <w:lastRenderedPageBreak/>
         <w:t>Satisfacción del usuario</w:t>
       </w:r>
       <w:r>
@@ -8653,6 +8525,7 @@
           <w:b/>
           <w:bCs/>
         </w:rPr>
+        <w:lastRenderedPageBreak/>
         <w:t>7.5. Mantenibilidad</w:t>
       </w:r>
     </w:p>
@@ -8770,8 +8643,8 @@
           <w:rFonts w:ascii="Arial" w:hAnsi="Arial" w:cs="Arial"/>
         </w:rPr>
       </w:pPr>
-      <w:bookmarkStart w:id="21" w:name="_heading=h.glzllyilfn5s" w:colFirst="0" w:colLast="0"/>
-      <w:bookmarkEnd w:id="21"/>
+      <w:bookmarkStart w:id="24" w:name="_heading=h.glzllyilfn5s" w:colFirst="0" w:colLast="0"/>
+      <w:bookmarkEnd w:id="24"/>
       <w:r>
         <w:rPr>
           <w:rFonts w:ascii="Arial" w:hAnsi="Arial" w:cs="Arial"/>
@@ -9056,7 +8929,6 @@
         <w:rPr>
           <w:rFonts w:ascii="Arial" w:eastAsia="Times New Roman" w:hAnsi="Arial" w:cs="Arial"/>
         </w:rPr>
-        <w:lastRenderedPageBreak/>
         <w:t>Chat textual en salas de juego</w:t>
       </w:r>
     </w:p>
@@ -9183,6 +9055,7 @@
         <w:rPr>
           <w:rFonts w:ascii="Arial" w:eastAsia="Times New Roman" w:hAnsi="Arial" w:cs="Arial"/>
         </w:rPr>
+        <w:lastRenderedPageBreak/>
         <w:t>Sistema de logros y recompensas</w:t>
       </w:r>
     </w:p>
@@ -9280,8 +9153,8 @@
           <w:rFonts w:ascii="Arial" w:hAnsi="Arial" w:cs="Arial"/>
         </w:rPr>
       </w:pPr>
-      <w:bookmarkStart w:id="22" w:name="_heading=h.ax9qpdsl97yw" w:colFirst="0" w:colLast="0"/>
-      <w:bookmarkEnd w:id="22"/>
+      <w:bookmarkStart w:id="25" w:name="_heading=h.ax9qpdsl97yw" w:colFirst="0" w:colLast="0"/>
+      <w:bookmarkEnd w:id="25"/>
       <w:r>
         <w:rPr>
           <w:rFonts w:ascii="Arial" w:hAnsi="Arial" w:cs="Arial"/>
@@ -9297,8 +9170,8 @@
           <w:rFonts w:ascii="Arial" w:hAnsi="Arial" w:cs="Arial"/>
         </w:rPr>
       </w:pPr>
-      <w:bookmarkStart w:id="23" w:name="_heading=h.194p9ge8dvsr" w:colFirst="0" w:colLast="0"/>
-      <w:bookmarkEnd w:id="23"/>
+      <w:bookmarkStart w:id="26" w:name="_heading=h.194p9ge8dvsr" w:colFirst="0" w:colLast="0"/>
+      <w:bookmarkEnd w:id="26"/>
       <w:r>
         <w:rPr>
           <w:rFonts w:ascii="Arial" w:hAnsi="Arial" w:cs="Arial"/>
@@ -9460,13 +9333,12 @@
           <w:rFonts w:ascii="Arial" w:hAnsi="Arial" w:cs="Arial"/>
         </w:rPr>
       </w:pPr>
-      <w:bookmarkStart w:id="24" w:name="_heading=h.ms67gfclfz9t" w:colFirst="0" w:colLast="0"/>
-      <w:bookmarkEnd w:id="24"/>
+      <w:bookmarkStart w:id="27" w:name="_heading=h.ms67gfclfz9t" w:colFirst="0" w:colLast="0"/>
+      <w:bookmarkEnd w:id="27"/>
       <w:r>
         <w:rPr>
           <w:rFonts w:ascii="Arial" w:hAnsi="Arial" w:cs="Arial"/>
         </w:rPr>
-        <w:lastRenderedPageBreak/>
         <w:t>Estándares de comunicación</w:t>
       </w:r>
     </w:p>
@@ -9607,6 +9479,7 @@
         <w:rPr>
           <w:rFonts w:ascii="Arial" w:eastAsia="Times New Roman" w:hAnsi="Arial" w:cs="Arial"/>
         </w:rPr>
+        <w:lastRenderedPageBreak/>
         <w:t xml:space="preserve">Compresión de datos: Optimización de transferencia mediante compresión </w:t>
       </w:r>
       <w:proofErr w:type="spellStart"/>
@@ -9632,8 +9505,8 @@
           <w:rFonts w:ascii="Arial" w:hAnsi="Arial" w:cs="Arial"/>
         </w:rPr>
       </w:pPr>
-      <w:bookmarkStart w:id="25" w:name="_heading=h.ox08d1oxnrne" w:colFirst="0" w:colLast="0"/>
-      <w:bookmarkEnd w:id="25"/>
+      <w:bookmarkStart w:id="28" w:name="_heading=h.ox08d1oxnrne" w:colFirst="0" w:colLast="0"/>
+      <w:bookmarkEnd w:id="28"/>
       <w:r>
         <w:rPr>
           <w:rFonts w:ascii="Arial" w:hAnsi="Arial" w:cs="Arial"/>
@@ -9854,8 +9727,8 @@
           <w:rFonts w:ascii="Arial" w:hAnsi="Arial" w:cs="Arial"/>
         </w:rPr>
       </w:pPr>
-      <w:bookmarkStart w:id="26" w:name="_heading=h.eqcknavzutx" w:colFirst="0" w:colLast="0"/>
-      <w:bookmarkEnd w:id="26"/>
+      <w:bookmarkStart w:id="29" w:name="_heading=h.eqcknavzutx" w:colFirst="0" w:colLast="0"/>
+      <w:bookmarkEnd w:id="29"/>
       <w:r>
         <w:rPr>
           <w:rFonts w:ascii="Arial" w:hAnsi="Arial" w:cs="Arial"/>
@@ -9884,8 +9757,8 @@
           <w:rFonts w:ascii="Arial" w:eastAsia="Times New Roman" w:hAnsi="Arial" w:cs="Arial"/>
         </w:rPr>
       </w:pPr>
-      <w:bookmarkStart w:id="27" w:name="_heading=h.fegkvrr7kk4q" w:colFirst="0" w:colLast="0"/>
-      <w:bookmarkEnd w:id="27"/>
+      <w:bookmarkStart w:id="30" w:name="_heading=h.fegkvrr7kk4q" w:colFirst="0" w:colLast="0"/>
+      <w:bookmarkEnd w:id="30"/>
       <w:r>
         <w:rPr>
           <w:rFonts w:ascii="Arial" w:eastAsia="Times New Roman" w:hAnsi="Arial" w:cs="Arial"/>
@@ -9956,7 +9829,6 @@
         <w:rPr>
           <w:rFonts w:ascii="Arial" w:eastAsia="Times New Roman" w:hAnsi="Arial" w:cs="Arial"/>
         </w:rPr>
-        <w:lastRenderedPageBreak/>
         <w:t xml:space="preserve">Pruebas automatizadas: </w:t>
       </w:r>
       <w:proofErr w:type="spellStart"/>
@@ -10160,6 +10032,7 @@
         <w:rPr>
           <w:rFonts w:ascii="Arial" w:eastAsia="Times New Roman" w:hAnsi="Arial" w:cs="Arial"/>
         </w:rPr>
+        <w:lastRenderedPageBreak/>
         <w:t>Pruebas de estrés: Validación de rendimiento bajo carga con 100+ usuarios concurrentes.</w:t>
       </w:r>
     </w:p>
@@ -10430,7 +10303,6 @@
         <w:rPr>
           <w:rFonts w:ascii="Arial" w:hAnsi="Arial" w:cs="Arial"/>
         </w:rPr>
-        <w:lastRenderedPageBreak/>
         <w:t>El enfoque en elementos culturales locales y la identidad peruana genera diferenciación competitiva y mayor identificación con usuarios objetivo.</w:t>
       </w:r>
       <w:hyperlink w:anchor="_heading=h.z5igikj69uly">
@@ -10442,8 +10314,8 @@
         </w:r>
       </w:hyperlink>
     </w:p>
-    <w:bookmarkStart w:id="28" w:name="_heading=h.2d1afz7im5ni" w:colFirst="0" w:colLast="0"/>
-    <w:bookmarkEnd w:id="28"/>
+    <w:bookmarkStart w:id="31" w:name="_heading=h.2d1afz7im5ni" w:colFirst="0" w:colLast="0"/>
+    <w:bookmarkEnd w:id="31"/>
     <w:p>
       <w:pPr>
         <w:pStyle w:val="Ttulo1"/>
@@ -10580,6 +10452,7 @@
         <w:rPr>
           <w:rFonts w:ascii="Arial" w:hAnsi="Arial" w:cs="Arial"/>
         </w:rPr>
+        <w:lastRenderedPageBreak/>
         <w:t xml:space="preserve">Establecer alianzas estratégicas con organizadores de eventos, empresas de </w:t>
       </w:r>
       <w:proofErr w:type="spellStart"/>
@@ -10891,8 +10764,8 @@
         </w:r>
       </w:hyperlink>
     </w:p>
-    <w:bookmarkStart w:id="29" w:name="_heading=h.2j5eqdp64c20" w:colFirst="0" w:colLast="0"/>
-    <w:bookmarkEnd w:id="29"/>
+    <w:bookmarkStart w:id="32" w:name="_heading=h.2j5eqdp64c20" w:colFirst="0" w:colLast="0"/>
+    <w:bookmarkEnd w:id="32"/>
     <w:p>
       <w:pPr>
         <w:pStyle w:val="Ttulo1"/>
@@ -11062,7 +10935,6 @@
       </w:pPr>
       <w:proofErr w:type="spellStart"/>
       <w:r>
-        <w:lastRenderedPageBreak/>
         <w:t>Firebase</w:t>
       </w:r>
       <w:proofErr w:type="spellEnd"/>
@@ -11204,6 +11076,7 @@
         <w:jc w:val="both"/>
       </w:pPr>
       <w:r>
+        <w:lastRenderedPageBreak/>
         <w:t xml:space="preserve">Nielsen, Jakob. </w:t>
       </w:r>
       <w:proofErr w:type="spellStart"/>
@@ -11241,8 +11114,8 @@
         </w:r>
       </w:hyperlink>
     </w:p>
-    <w:bookmarkStart w:id="30" w:name="_heading=h.lzgmti8vaf17" w:colFirst="0" w:colLast="0"/>
-    <w:bookmarkEnd w:id="30"/>
+    <w:bookmarkStart w:id="33" w:name="_heading=h.lzgmti8vaf17" w:colFirst="0" w:colLast="0"/>
+    <w:bookmarkEnd w:id="33"/>
     <w:p>
       <w:pPr>
         <w:pStyle w:val="Ttulo1"/>
@@ -11810,7 +11683,48 @@
       <w:pStyle w:val="Encabezado"/>
     </w:pPr>
     <w:r>
-      <w:t>Logo de Mi Empresa</w:t>
+      <w:rPr>
+        <w:rFonts w:ascii="Aptos" w:eastAsia="Aptos" w:hAnsi="Aptos" w:cs="Aptos"/>
+        <w:b/>
+        <w:noProof/>
+        <w:sz w:val="40"/>
+        <w:szCs w:val="40"/>
+      </w:rPr>
+      <w:drawing>
+        <wp:inline distT="114300" distB="114300" distL="114300" distR="114300" wp14:anchorId="1BCEA38F" wp14:editId="61656024">
+          <wp:extent cx="312620" cy="307658"/>
+          <wp:effectExtent l="0" t="0" r="0" b="0"/>
+          <wp:docPr id="10" name="image2.png"/>
+          <wp:cNvGraphicFramePr/>
+          <a:graphic xmlns:a="http://schemas.openxmlformats.org/drawingml/2006/main">
+            <a:graphicData uri="http://schemas.openxmlformats.org/drawingml/2006/picture">
+              <pic:pic xmlns:pic="http://schemas.openxmlformats.org/drawingml/2006/picture">
+                <pic:nvPicPr>
+                  <pic:cNvPr id="0" name="image2.png"/>
+                  <pic:cNvPicPr preferRelativeResize="0"/>
+                </pic:nvPicPr>
+                <pic:blipFill>
+                  <a:blip r:embed="rId1"/>
+                  <a:srcRect l="13919" t="15559" r="13292" b="14246"/>
+                  <a:stretch>
+                    <a:fillRect/>
+                  </a:stretch>
+                </pic:blipFill>
+                <pic:spPr>
+                  <a:xfrm>
+                    <a:off x="0" y="0"/>
+                    <a:ext cx="312620" cy="307658"/>
+                  </a:xfrm>
+                  <a:prstGeom prst="rect">
+                    <a:avLst/>
+                  </a:prstGeom>
+                  <a:ln/>
+                </pic:spPr>
+              </pic:pic>
+            </a:graphicData>
+          </a:graphic>
+        </wp:inline>
+      </w:drawing>
     </w:r>
     <w:r>
       <w:tab/>
@@ -25662,6 +25576,7 @@
   <w:style w:type="character" w:default="1" w:styleId="Fuentedeprrafopredeter">
     <w:name w:val="Default Paragraph Font"/>
     <w:uiPriority w:val="1"/>
+    <w:semiHidden/>
     <w:unhideWhenUsed/>
   </w:style>
   <w:style w:type="table" w:default="1" w:styleId="Tablanormal">

</xml_diff>